<commit_message>
added updated project proposal document
</commit_message>
<xml_diff>
--- a/docs/Identifying_and_Predicting_Droughts_Proposal.docx
+++ b/docs/Identifying_and_Predicting_Droughts_Proposal.docx
@@ -4,11 +4,14 @@
   <w:body>
     <w:p>
       <w:r>
+        <w:rPr>
+          <w:noProof/>
+        </w:rPr>
         <w:drawing>
-          <wp:inline distT="0" distB="0" distL="0" distR="0" wp14:anchorId="1871A6E3" wp14:editId="35B36153">
-            <wp:extent cx="5996763" cy="4181366"/>
-            <wp:effectExtent l="0" t="0" r="0" b="0"/>
-            <wp:docPr id="1" name="Picture 1" descr="Graphical user interface, text, application, email&#10;&#10;Description automatically generated"/>
+          <wp:inline distT="0" distB="0" distL="0" distR="0" wp14:anchorId="40A8E8DA" wp14:editId="300F4029">
+            <wp:extent cx="5943600" cy="4171950"/>
+            <wp:effectExtent l="0" t="0" r="0" b="6350"/>
+            <wp:docPr id="2" name="Picture 2" descr="Graphical user interface, text, application, email&#10;&#10;Description automatically generated"/>
             <wp:cNvGraphicFramePr>
               <a:graphicFrameLocks xmlns:a="http://schemas.openxmlformats.org/drawingml/2006/main" noChangeAspect="1"/>
             </wp:cNvGraphicFramePr>
@@ -16,7 +19,7 @@
               <a:graphicData uri="http://schemas.openxmlformats.org/drawingml/2006/picture">
                 <pic:pic xmlns:pic="http://schemas.openxmlformats.org/drawingml/2006/picture">
                   <pic:nvPicPr>
-                    <pic:cNvPr id="1" name="Picture 1" descr="Graphical user interface, text, application, email&#10;&#10;Description automatically generated"/>
+                    <pic:cNvPr id="2" name="Picture 2" descr="Graphical user interface, text, application, email&#10;&#10;Description automatically generated"/>
                     <pic:cNvPicPr/>
                   </pic:nvPicPr>
                   <pic:blipFill>
@@ -28,7 +31,7 @@
                   <pic:spPr>
                     <a:xfrm>
                       <a:off x="0" y="0"/>
-                      <a:ext cx="6018565" cy="4196568"/>
+                      <a:ext cx="5943600" cy="4171950"/>
                     </a:xfrm>
                     <a:prstGeom prst="rect">
                       <a:avLst/>
@@ -72,7 +75,34 @@
         <w:rPr>
           <w:rFonts w:asciiTheme="minorHAnsi" w:eastAsiaTheme="minorHAnsi" w:hAnsiTheme="minorHAnsi" w:cstheme="minorBidi"/>
         </w:rPr>
-        <w:t>Accurately predicting droughts, so local and state governments can allocate and distribute resources/capital to prepare accordingly</w:t>
+        <w:t xml:space="preserve">Accurately predict </w:t>
+      </w:r>
+      <w:r>
+        <w:rPr>
+          <w:rFonts w:asciiTheme="minorHAnsi" w:eastAsiaTheme="minorHAnsi" w:hAnsiTheme="minorHAnsi" w:cstheme="minorBidi"/>
+        </w:rPr>
+        <w:t>the median price for each London Borough over the next 3-5 years</w:t>
+      </w:r>
+    </w:p>
+    <w:p>
+      <w:pPr>
+        <w:pStyle w:val="ListParagraph"/>
+        <w:ind w:left="360" w:hanging="360"/>
+        <w:rPr>
+          <w:rFonts w:asciiTheme="minorHAnsi" w:eastAsiaTheme="minorHAnsi" w:hAnsiTheme="minorHAnsi" w:cstheme="minorBidi"/>
+        </w:rPr>
+      </w:pPr>
+      <w:r>
+        <w:rPr>
+          <w:rFonts w:asciiTheme="minorHAnsi" w:eastAsiaTheme="minorHAnsi" w:hAnsiTheme="minorHAnsi" w:cstheme="minorBidi"/>
+        </w:rPr>
+        <w:t>Who is your client and why do they care about this problem?</w:t>
+      </w:r>
+      <w:r>
+        <w:rPr>
+          <w:rFonts w:asciiTheme="minorHAnsi" w:eastAsiaTheme="minorHAnsi" w:hAnsiTheme="minorHAnsi" w:cstheme="minorBidi"/>
+        </w:rPr>
+        <w:t xml:space="preserve"> </w:t>
       </w:r>
     </w:p>
     <w:p>
@@ -90,7 +120,25 @@
         <w:rPr>
           <w:rFonts w:asciiTheme="minorHAnsi" w:eastAsiaTheme="minorHAnsi" w:hAnsiTheme="minorHAnsi" w:cstheme="minorBidi"/>
         </w:rPr>
-        <w:t>Narrow focus to better understanding the most influential variables and how we can manipulate those to mitigate drought risk</w:t>
+        <w:t>Real estate developers</w:t>
+      </w:r>
+      <w:r>
+        <w:rPr>
+          <w:rFonts w:asciiTheme="minorHAnsi" w:eastAsiaTheme="minorHAnsi" w:hAnsiTheme="minorHAnsi" w:cstheme="minorBidi"/>
+        </w:rPr>
+        <w:t xml:space="preserve"> and retail investors</w:t>
+      </w:r>
+      <w:r>
+        <w:rPr>
+          <w:rFonts w:asciiTheme="minorHAnsi" w:eastAsiaTheme="minorHAnsi" w:hAnsiTheme="minorHAnsi" w:cstheme="minorBidi"/>
+        </w:rPr>
+        <w:t xml:space="preserve">; better understand pricing and anticipated </w:t>
+      </w:r>
+      <w:r>
+        <w:rPr>
+          <w:rFonts w:asciiTheme="minorHAnsi" w:eastAsiaTheme="minorHAnsi" w:hAnsiTheme="minorHAnsi" w:cstheme="minorBidi"/>
+        </w:rPr>
+        <w:t>appreciation of each borough; maybe highlight some emerging areas where investments could yield higher than expected returns</w:t>
       </w:r>
     </w:p>
     <w:p>
@@ -105,13 +153,7 @@
         <w:rPr>
           <w:rFonts w:asciiTheme="minorHAnsi" w:eastAsiaTheme="minorHAnsi" w:hAnsiTheme="minorHAnsi" w:cstheme="minorBidi"/>
         </w:rPr>
-        <w:t>Who is your client and why do they care about this problem?</w:t>
-      </w:r>
-      <w:r>
-        <w:rPr>
-          <w:rFonts w:asciiTheme="minorHAnsi" w:eastAsiaTheme="minorHAnsi" w:hAnsiTheme="minorHAnsi" w:cstheme="minorBidi"/>
-        </w:rPr>
-        <w:t xml:space="preserve"> </w:t>
+        <w:t xml:space="preserve">In other words, what will your client do or decide based on your analysis? </w:t>
       </w:r>
     </w:p>
     <w:p>
@@ -129,7 +171,7 @@
         <w:rPr>
           <w:rFonts w:asciiTheme="minorHAnsi" w:eastAsiaTheme="minorHAnsi" w:hAnsiTheme="minorHAnsi" w:cstheme="minorBidi"/>
         </w:rPr>
-        <w:t>Local, state and federal government along with agricultural producers</w:t>
+        <w:t xml:space="preserve">Identify emerging trends and help to allocate capital over the next 3-5 years by identifying the best annual returns; this will help with the short-term strategy/tactical approach </w:t>
       </w:r>
     </w:p>
     <w:p>
@@ -144,7 +186,7 @@
         <w:rPr>
           <w:rFonts w:asciiTheme="minorHAnsi" w:eastAsiaTheme="minorHAnsi" w:hAnsiTheme="minorHAnsi" w:cstheme="minorBidi"/>
         </w:rPr>
-        <w:t xml:space="preserve">In other words, what will your client do or decide based on your analysis? </w:t>
+        <w:t xml:space="preserve">What data are you using? </w:t>
       </w:r>
     </w:p>
     <w:p>
@@ -162,40 +204,7 @@
         <w:rPr>
           <w:rFonts w:asciiTheme="minorHAnsi" w:eastAsiaTheme="minorHAnsi" w:hAnsiTheme="minorHAnsi" w:cstheme="minorBidi"/>
         </w:rPr>
-        <w:t xml:space="preserve">Ideally, all stakeholders could better prepare for imminent droughts and minimize potentially drastic economic fallout </w:t>
-      </w:r>
-    </w:p>
-    <w:p>
-      <w:pPr>
-        <w:pStyle w:val="ListParagraph"/>
-        <w:ind w:left="360" w:hanging="360"/>
-        <w:rPr>
-          <w:rFonts w:asciiTheme="minorHAnsi" w:eastAsiaTheme="minorHAnsi" w:hAnsiTheme="minorHAnsi" w:cstheme="minorBidi"/>
-        </w:rPr>
-      </w:pPr>
-      <w:r>
-        <w:rPr>
-          <w:rFonts w:asciiTheme="minorHAnsi" w:eastAsiaTheme="minorHAnsi" w:hAnsiTheme="minorHAnsi" w:cstheme="minorBidi"/>
-        </w:rPr>
-        <w:t xml:space="preserve">What data are you using? </w:t>
-      </w:r>
-    </w:p>
-    <w:p>
-      <w:pPr>
-        <w:pStyle w:val="ListParagraph"/>
-        <w:numPr>
-          <w:ilvl w:val="0"/>
-          <w:numId w:val="6"/>
-        </w:numPr>
-        <w:rPr>
-          <w:rFonts w:asciiTheme="minorHAnsi" w:eastAsiaTheme="minorHAnsi" w:hAnsiTheme="minorHAnsi" w:cstheme="minorBidi"/>
-        </w:rPr>
-      </w:pPr>
-      <w:r>
-        <w:rPr>
-          <w:rFonts w:asciiTheme="minorHAnsi" w:eastAsiaTheme="minorHAnsi" w:hAnsiTheme="minorHAnsi" w:cstheme="minorBidi"/>
-        </w:rPr>
-        <w:t>Meteorological/drought data supplied by NASA and the National Drought Mitigation Center</w:t>
+        <w:t>UK housing, crime, household income, etc.</w:t>
       </w:r>
     </w:p>
     <w:p>
@@ -218,10 +227,9 @@
         <w:rPr>
           <w:rFonts w:asciiTheme="minorHAnsi" w:eastAsiaTheme="minorHAnsi" w:hAnsiTheme="minorHAnsi" w:cstheme="minorBidi"/>
         </w:rPr>
-        <w:t xml:space="preserve">Kaggle has provided a comprehensive dataset that is minimally processed </w:t>
+        <w:t>London.gov</w:t>
       </w:r>
     </w:p>
-    <w:p/>
     <w:p>
       <w:pPr>
         <w:pStyle w:val="ListParagraph"/>
@@ -244,29 +252,12 @@
           <w:ilvl w:val="0"/>
           <w:numId w:val="6"/>
         </w:numPr>
-        <w:rPr>
-          <w:rFonts w:asciiTheme="minorHAnsi" w:eastAsiaTheme="minorHAnsi" w:hAnsiTheme="minorHAnsi" w:cstheme="minorBidi"/>
-        </w:rPr>
       </w:pPr>
       <w:r>
         <w:rPr>
           <w:rFonts w:asciiTheme="minorHAnsi" w:eastAsiaTheme="minorHAnsi" w:hAnsiTheme="minorHAnsi" w:cstheme="minorBidi"/>
         </w:rPr>
-        <w:t xml:space="preserve">Follow the steps/process outlined </w:t>
-      </w:r>
-      <w:proofErr w:type="spellStart"/>
-      <w:r>
-        <w:rPr>
-          <w:rFonts w:asciiTheme="minorHAnsi" w:eastAsiaTheme="minorHAnsi" w:hAnsiTheme="minorHAnsi" w:cstheme="minorBidi"/>
-        </w:rPr>
-        <w:t>in t</w:t>
-      </w:r>
-      <w:proofErr w:type="spellEnd"/>
-      <w:r>
-        <w:rPr>
-          <w:rFonts w:asciiTheme="minorHAnsi" w:eastAsiaTheme="minorHAnsi" w:hAnsiTheme="minorHAnsi" w:cstheme="minorBidi"/>
-        </w:rPr>
-        <w:t xml:space="preserve">he guided capstone; use a time-series forecasting model </w:t>
+        <w:t xml:space="preserve">Follow the steps/process outlined in the guided capstone; use a time-series forecasting model </w:t>
       </w:r>
     </w:p>
     <w:p>
@@ -276,19 +267,14 @@
           <w:ilvl w:val="0"/>
           <w:numId w:val="6"/>
         </w:numPr>
-        <w:rPr>
-          <w:rFonts w:asciiTheme="minorHAnsi" w:eastAsiaTheme="minorHAnsi" w:hAnsiTheme="minorHAnsi" w:cstheme="minorBidi"/>
-        </w:rPr>
       </w:pPr>
       <w:r>
         <w:rPr>
           <w:rFonts w:asciiTheme="minorHAnsi" w:eastAsiaTheme="minorHAnsi" w:hAnsiTheme="minorHAnsi" w:cstheme="minorBidi"/>
         </w:rPr>
-        <w:lastRenderedPageBreak/>
-        <w:t>There is a possibility that I will have to account for regional/state differences; for example, does overproduction of monocrops also influence conditions that may increase the likelihood of a drought? Does this production differ in regions throughout the US?</w:t>
+        <w:t xml:space="preserve">Complete an extensive EDA to better understanding interdependencies/correlations between variables </w:t>
       </w:r>
     </w:p>
-    <w:p/>
     <w:p/>
     <w:sectPr>
       <w:pgSz w:w="12240" w:h="15840"/>
@@ -1879,6 +1865,7 @@
   <w:style w:type="character" w:default="1" w:styleId="DefaultParagraphFont">
     <w:name w:val="Default Paragraph Font"/>
     <w:uiPriority w:val="1"/>
+    <w:semiHidden/>
     <w:unhideWhenUsed/>
   </w:style>
   <w:style w:type="table" w:default="1" w:styleId="TableNormal">

</xml_diff>